<commit_message>
Added change to schedule
</commit_message>
<xml_diff>
--- a/Doctor Who Ticket To Ride/src/CSSE376 Doctor Who Ticket to Ride Schedule.docx
+++ b/Doctor Who Ticket To Ride/src/CSSE376 Doctor Who Ticket to Ride Schedule.docx
@@ -288,6 +288,23 @@
           <w:sz w:val="24"/>
           <w:szCs w:val="24"/>
         </w:rPr>
+        <w:t>***Action log-“Blue drew two facedown cards” or “Black drew an orange and yellow face up card” displayed on GUI*****</w:t>
+      </w:r>
+    </w:p>
+    <w:p>
+      <w:pPr>
+        <w:rPr>
+          <w:rFonts w:ascii="Times New Roman" w:hAnsi="Times New Roman" w:cs="Times New Roman"/>
+          <w:sz w:val="24"/>
+          <w:szCs w:val="24"/>
+        </w:rPr>
+      </w:pPr>
+      <w:r>
+        <w:rPr>
+          <w:rFonts w:ascii="Times New Roman" w:hAnsi="Times New Roman" w:cs="Times New Roman"/>
+          <w:sz w:val="24"/>
+          <w:szCs w:val="24"/>
+        </w:rPr>
         <w:t>May 8, 2015</w:t>
       </w:r>
     </w:p>
@@ -418,8 +435,6 @@
         </w:rPr>
         <w:t>- Longest path verification</w:t>
       </w:r>
-      <w:bookmarkStart w:id="0" w:name="_GoBack"/>
-      <w:bookmarkEnd w:id="0"/>
     </w:p>
     <w:p>
       <w:pPr>

</xml_diff>